<commit_message>
Short summary of the project
</commit_message>
<xml_diff>
--- a/Completed Scene Packages/Documentation.docx
+++ b/Completed Scene Packages/Documentation.docx
@@ -6,7 +6,8 @@
       <w:pPr>
         <w:jc w:val="center"/>
         <w:rPr>
-          <w:rFonts w:ascii="Times New Roman" w:eastAsia="Times New Roman" w:hAnsi="Times New Roman" w:cs="Times New Roman"/>
+          <w:rFonts w:ascii="Roboto" w:eastAsia="Times New Roman" w:hAnsi="Roboto" w:cs="Times New Roman"/>
+          <w:color w:val="000000"/>
           <w:sz w:val="36"/>
           <w:szCs w:val="36"/>
         </w:rPr>
@@ -30,7 +31,515 @@
         <w:t xml:space="preserve"> Documentation</w:t>
       </w:r>
     </w:p>
+    <w:p>
+      <w:pPr>
+        <w:jc w:val="center"/>
+        <w:rPr>
+          <w:rFonts w:ascii="Roboto" w:eastAsia="Times New Roman" w:hAnsi="Roboto" w:cs="Times New Roman"/>
+          <w:color w:val="000000"/>
+          <w:sz w:val="36"/>
+          <w:szCs w:val="36"/>
+        </w:rPr>
+      </w:pPr>
+    </w:p>
+    <w:p>
+      <w:pPr>
+        <w:ind w:firstLine="720"/>
+        <w:rPr>
+          <w:rFonts w:ascii="Roboto" w:eastAsia="Times New Roman" w:hAnsi="Roboto" w:cs="Times New Roman"/>
+          <w:color w:val="000000"/>
+          <w:sz w:val="21"/>
+          <w:szCs w:val="21"/>
+        </w:rPr>
+      </w:pPr>
+      <w:r>
+        <w:rPr>
+          <w:rFonts w:ascii="Roboto" w:eastAsia="Times New Roman" w:hAnsi="Roboto" w:cs="Times New Roman"/>
+          <w:color w:val="000000"/>
+          <w:sz w:val="21"/>
+          <w:szCs w:val="21"/>
+        </w:rPr>
+        <w:t xml:space="preserve">So far, </w:t>
+      </w:r>
+      <w:r>
+        <w:rPr>
+          <w:rFonts w:ascii="Roboto" w:eastAsia="Times New Roman" w:hAnsi="Roboto" w:cs="Times New Roman"/>
+          <w:color w:val="000000"/>
+          <w:sz w:val="21"/>
+          <w:szCs w:val="21"/>
+        </w:rPr>
+        <w:t xml:space="preserve">this project has the core vocabulary, the flashcards, Google Sign In, and 2D Flash Game. The core vocabulary is hard coded and does not extract in Google Sheets just yet. Unity is a complex tool but can be used as a major advantage for this project. </w:t>
+      </w:r>
+      <w:r>
+        <w:rPr>
+          <w:rFonts w:ascii="Roboto" w:eastAsia="Times New Roman" w:hAnsi="Roboto" w:cs="Times New Roman"/>
+          <w:color w:val="000000"/>
+          <w:sz w:val="21"/>
+          <w:szCs w:val="21"/>
+        </w:rPr>
+        <w:t xml:space="preserve">Learning about Unity and its integration with iOS tools is strongly recommended. </w:t>
+      </w:r>
+    </w:p>
+    <w:p>
+      <w:pPr>
+        <w:rPr>
+          <w:rFonts w:ascii="Roboto" w:eastAsia="Times New Roman" w:hAnsi="Roboto" w:cs="Times New Roman"/>
+          <w:color w:val="000000"/>
+          <w:sz w:val="28"/>
+          <w:szCs w:val="28"/>
+        </w:rPr>
+      </w:pPr>
+    </w:p>
+    <w:p>
+      <w:pPr>
+        <w:rPr>
+          <w:rFonts w:ascii="Roboto" w:eastAsia="Times New Roman" w:hAnsi="Roboto" w:cs="Times New Roman"/>
+          <w:color w:val="000000"/>
+          <w:sz w:val="28"/>
+          <w:szCs w:val="28"/>
+        </w:rPr>
+      </w:pPr>
+      <w:r>
+        <w:rPr>
+          <w:rFonts w:ascii="Roboto" w:eastAsia="Times New Roman" w:hAnsi="Roboto" w:cs="Times New Roman"/>
+          <w:color w:val="000000"/>
+          <w:sz w:val="28"/>
+          <w:szCs w:val="28"/>
+        </w:rPr>
+        <w:t>Color Seasons Change</w:t>
+      </w:r>
+    </w:p>
+    <w:p>
+      <w:pPr>
+        <w:rPr>
+          <w:rFonts w:ascii="Roboto" w:eastAsia="Times New Roman" w:hAnsi="Roboto" w:cs="Times New Roman"/>
+          <w:color w:val="000000"/>
+        </w:rPr>
+      </w:pPr>
+      <w:r>
+        <w:rPr>
+          <w:rFonts w:ascii="Roboto" w:eastAsia="Times New Roman" w:hAnsi="Roboto" w:cs="Times New Roman"/>
+          <w:color w:val="000000"/>
+          <w:sz w:val="21"/>
+          <w:szCs w:val="21"/>
+        </w:rPr>
+        <w:t xml:space="preserve">This is implemented by hardcoding a date for the Spring, Summer, Winter and Fall times for 2019. It then finds the elements it needs to find using the </w:t>
+      </w:r>
+      <w:r>
+        <w:rPr>
+          <w:rFonts w:ascii="Roboto" w:eastAsia="Times New Roman" w:hAnsi="Roboto" w:cs="Times New Roman"/>
+          <w:color w:val="000000"/>
+          <w:sz w:val="21"/>
+          <w:szCs w:val="21"/>
+        </w:rPr>
+        <w:t>“</w:t>
+      </w:r>
+      <w:proofErr w:type="spellStart"/>
+      <w:r>
+        <w:rPr>
+          <w:rFonts w:ascii="Roboto" w:eastAsia="Times New Roman" w:hAnsi="Roboto" w:cs="Times New Roman"/>
+          <w:color w:val="000000"/>
+          <w:sz w:val="21"/>
+          <w:szCs w:val="21"/>
+        </w:rPr>
+        <w:t>GameObject.Find</w:t>
+      </w:r>
+      <w:proofErr w:type="spellEnd"/>
+      <w:r>
+        <w:rPr>
+          <w:rFonts w:ascii="Roboto" w:eastAsia="Times New Roman" w:hAnsi="Roboto" w:cs="Times New Roman"/>
+          <w:color w:val="000000"/>
+          <w:sz w:val="21"/>
+          <w:szCs w:val="21"/>
+        </w:rPr>
+        <w:t>”</w:t>
+      </w:r>
+      <w:r>
+        <w:rPr>
+          <w:rFonts w:ascii="Roboto" w:eastAsia="Times New Roman" w:hAnsi="Roboto" w:cs="Times New Roman"/>
+          <w:color w:val="000000"/>
+          <w:sz w:val="21"/>
+          <w:szCs w:val="21"/>
+        </w:rPr>
+        <w:t xml:space="preserve"> method. </w:t>
+      </w:r>
+      <w:r>
+        <w:rPr>
+          <w:rFonts w:ascii="Roboto" w:eastAsia="Times New Roman" w:hAnsi="Roboto" w:cs="Times New Roman"/>
+          <w:color w:val="000000"/>
+          <w:sz w:val="21"/>
+          <w:szCs w:val="21"/>
+        </w:rPr>
+        <w:t>These objects can be found easier, as I have figured out, by creating the variables in the script, those variables will show in the inspector and you would drag and drop those objects to its corresponding values.</w:t>
+      </w:r>
+    </w:p>
+    <w:p>
+      <w:pPr>
+        <w:rPr>
+          <w:rFonts w:ascii="Roboto" w:eastAsia="Times New Roman" w:hAnsi="Roboto" w:cs="Times New Roman"/>
+          <w:color w:val="000000"/>
+        </w:rPr>
+      </w:pPr>
+    </w:p>
+    <w:p>
+      <w:pPr>
+        <w:rPr>
+          <w:rFonts w:ascii="Roboto" w:eastAsia="Times New Roman" w:hAnsi="Roboto" w:cs="Times New Roman"/>
+          <w:color w:val="000000"/>
+          <w:sz w:val="28"/>
+          <w:szCs w:val="28"/>
+        </w:rPr>
+      </w:pPr>
+      <w:r>
+        <w:rPr>
+          <w:rFonts w:ascii="Roboto" w:eastAsia="Times New Roman" w:hAnsi="Roboto" w:cs="Times New Roman"/>
+          <w:color w:val="000000"/>
+          <w:sz w:val="28"/>
+          <w:szCs w:val="28"/>
+        </w:rPr>
+        <w:t>Google Sign In</w:t>
+      </w:r>
+    </w:p>
+    <w:p>
+      <w:pPr>
+        <w:rPr>
+          <w:rFonts w:ascii="Roboto Medium" w:eastAsia="Times New Roman" w:hAnsi="Roboto Medium" w:cs="Times New Roman"/>
+          <w:sz w:val="21"/>
+          <w:szCs w:val="21"/>
+        </w:rPr>
+      </w:pPr>
+      <w:r>
+        <w:rPr>
+          <w:rFonts w:ascii="Roboto Medium" w:eastAsia="Times New Roman" w:hAnsi="Roboto Medium" w:cs="Times New Roman"/>
+          <w:sz w:val="21"/>
+          <w:szCs w:val="21"/>
+        </w:rPr>
+        <w:t xml:space="preserve">The package that was used to implement can be found here </w:t>
+      </w:r>
+      <w:hyperlink r:id="rId4" w:history="1">
+        <w:r>
+          <w:rPr>
+            <w:rFonts w:ascii="Roboto Medium" w:eastAsia="Times New Roman" w:hAnsi="Roboto Medium" w:cs="Times New Roman"/>
+            <w:color w:val="0000FF"/>
+            <w:sz w:val="21"/>
+            <w:szCs w:val="21"/>
+            <w:u w:val="single"/>
+          </w:rPr>
+          <w:t>https://github.com/googlesamples/google-signin-unity</w:t>
+        </w:r>
+      </w:hyperlink>
+      <w:r>
+        <w:rPr>
+          <w:rFonts w:ascii="Roboto Medium" w:eastAsia="Times New Roman" w:hAnsi="Roboto Medium" w:cs="Times New Roman"/>
+          <w:sz w:val="21"/>
+          <w:szCs w:val="21"/>
+        </w:rPr>
+        <w:t>. Uses version v1.0.4</w:t>
+      </w:r>
+    </w:p>
+    <w:p>
+      <w:pPr>
+        <w:rPr>
+          <w:rFonts w:ascii="Roboto Medium" w:eastAsia="Times New Roman" w:hAnsi="Roboto Medium" w:cs="Times New Roman"/>
+          <w:sz w:val="21"/>
+          <w:szCs w:val="21"/>
+        </w:rPr>
+      </w:pPr>
+      <w:r>
+        <w:rPr>
+          <w:rFonts w:ascii="Roboto Medium" w:eastAsia="Times New Roman" w:hAnsi="Roboto Medium" w:cs="Times New Roman"/>
+          <w:sz w:val="21"/>
+          <w:szCs w:val="21"/>
+        </w:rPr>
+        <w:t xml:space="preserve">This method does not have any storage yet, it is just a sign-in for the user, it will not store </w:t>
+      </w:r>
+      <w:r>
+        <w:rPr>
+          <w:rFonts w:ascii="Roboto Medium" w:eastAsia="Times New Roman" w:hAnsi="Roboto Medium" w:cs="Times New Roman"/>
+          <w:sz w:val="21"/>
+          <w:szCs w:val="21"/>
+        </w:rPr>
+        <w:t>game data.</w:t>
+      </w:r>
+    </w:p>
+    <w:p>
+      <w:pPr>
+        <w:rPr>
+          <w:rFonts w:ascii="Roboto Medium" w:eastAsia="Times New Roman" w:hAnsi="Roboto Medium" w:cs="Times New Roman"/>
+          <w:sz w:val="21"/>
+          <w:szCs w:val="21"/>
+        </w:rPr>
+      </w:pPr>
+    </w:p>
+    <w:p>
+      <w:pPr>
+        <w:rPr>
+          <w:rFonts w:ascii="Roboto Medium" w:eastAsia="Times New Roman" w:hAnsi="Roboto Medium" w:cs="Times New Roman"/>
+          <w:sz w:val="28"/>
+          <w:szCs w:val="28"/>
+        </w:rPr>
+      </w:pPr>
+      <w:r>
+        <w:rPr>
+          <w:rFonts w:ascii="Roboto Medium" w:eastAsia="Times New Roman" w:hAnsi="Roboto Medium" w:cs="Times New Roman"/>
+          <w:sz w:val="28"/>
+          <w:szCs w:val="28"/>
+        </w:rPr>
+        <w:t>Flashcards</w:t>
+      </w:r>
+    </w:p>
+    <w:p>
+      <w:pPr>
+        <w:rPr>
+          <w:rFonts w:ascii="Roboto Medium" w:eastAsia="Times New Roman" w:hAnsi="Roboto Medium" w:cs="Times New Roman"/>
+          <w:sz w:val="21"/>
+          <w:szCs w:val="21"/>
+        </w:rPr>
+      </w:pPr>
+      <w:r>
+        <w:rPr>
+          <w:rFonts w:ascii="Roboto Medium" w:eastAsia="Times New Roman" w:hAnsi="Roboto Medium" w:cs="Times New Roman"/>
+          <w:sz w:val="21"/>
+          <w:szCs w:val="21"/>
+        </w:rPr>
+        <w:t xml:space="preserve">Flashcards utilize two lists that are hardcoded, </w:t>
+      </w:r>
+      <w:r>
+        <w:rPr>
+          <w:rFonts w:ascii="Roboto Medium" w:eastAsia="Times New Roman" w:hAnsi="Roboto Medium" w:cs="Times New Roman"/>
+          <w:sz w:val="21"/>
+          <w:szCs w:val="21"/>
+        </w:rPr>
+        <w:t xml:space="preserve">a Japanese and an English word database. (This is the same method that creates the list for the 2D Flash Game as well. </w:t>
+      </w:r>
+      <w:r>
+        <w:rPr>
+          <w:rFonts w:ascii="Roboto Medium" w:eastAsia="Times New Roman" w:hAnsi="Roboto Medium" w:cs="Times New Roman"/>
+          <w:sz w:val="21"/>
+          <w:szCs w:val="21"/>
+        </w:rPr>
+        <w:t xml:space="preserve">The pronunciations are not yet there, using the WAV file but should be simple. Each wav audio file has the word’s name with a “01” concatenated to it.  </w:t>
+      </w:r>
+    </w:p>
+    <w:p>
+      <w:pPr>
+        <w:rPr>
+          <w:rFonts w:ascii="Roboto Medium" w:eastAsia="Times New Roman" w:hAnsi="Roboto Medium" w:cs="Times New Roman"/>
+          <w:sz w:val="21"/>
+          <w:szCs w:val="21"/>
+        </w:rPr>
+      </w:pPr>
+    </w:p>
+    <w:p>
+      <w:pPr>
+        <w:rPr>
+          <w:rFonts w:ascii="Roboto Medium" w:eastAsia="Times New Roman" w:hAnsi="Roboto Medium" w:cs="Times New Roman"/>
+          <w:sz w:val="28"/>
+          <w:szCs w:val="28"/>
+        </w:rPr>
+      </w:pPr>
+      <w:r>
+        <w:rPr>
+          <w:rFonts w:ascii="Roboto Medium" w:eastAsia="Times New Roman" w:hAnsi="Roboto Medium" w:cs="Times New Roman"/>
+          <w:sz w:val="28"/>
+          <w:szCs w:val="28"/>
+        </w:rPr>
+        <w:t>Settings Menu</w:t>
+      </w:r>
+    </w:p>
+    <w:p>
+      <w:pPr>
+        <w:rPr>
+          <w:rFonts w:ascii="Roboto Medium" w:eastAsia="Times New Roman" w:hAnsi="Roboto Medium" w:cs="Times New Roman"/>
+          <w:sz w:val="21"/>
+          <w:szCs w:val="21"/>
+        </w:rPr>
+      </w:pPr>
+      <w:r>
+        <w:rPr>
+          <w:rFonts w:ascii="Roboto Medium" w:eastAsia="Times New Roman" w:hAnsi="Roboto Medium" w:cs="Times New Roman"/>
+          <w:sz w:val="21"/>
+          <w:szCs w:val="21"/>
+        </w:rPr>
+        <w:t xml:space="preserve">Settings menu </w:t>
+      </w:r>
+      <w:r>
+        <w:rPr>
+          <w:rFonts w:ascii="Roboto Medium" w:eastAsia="Times New Roman" w:hAnsi="Roboto Medium" w:cs="Times New Roman"/>
+          <w:sz w:val="21"/>
+          <w:szCs w:val="21"/>
+        </w:rPr>
+        <w:t>finds the toggle button</w:t>
+      </w:r>
+      <w:r>
+        <w:rPr>
+          <w:rFonts w:ascii="Roboto Medium" w:eastAsia="Times New Roman" w:hAnsi="Roboto Medium" w:cs="Times New Roman"/>
+          <w:sz w:val="21"/>
+          <w:szCs w:val="21"/>
+        </w:rPr>
+        <w:t xml:space="preserve">s and sets the .jpg file of the button according to the seasons. </w:t>
+      </w:r>
+      <w:r>
+        <w:rPr>
+          <w:rFonts w:ascii="Roboto Medium" w:eastAsia="Times New Roman" w:hAnsi="Roboto Medium" w:cs="Times New Roman"/>
+          <w:sz w:val="21"/>
+          <w:szCs w:val="21"/>
+        </w:rPr>
+        <w:t xml:space="preserve">This scene also uses a Boolean array that updates every frame to update the values inputted by the user. After this scene, it creates the </w:t>
+      </w:r>
+      <w:proofErr w:type="spellStart"/>
+      <w:r>
+        <w:rPr>
+          <w:rFonts w:ascii="Roboto Medium" w:eastAsia="Times New Roman" w:hAnsi="Roboto Medium" w:cs="Times New Roman"/>
+          <w:sz w:val="21"/>
+          <w:szCs w:val="21"/>
+        </w:rPr>
+        <w:t>wordDatabase</w:t>
+      </w:r>
+      <w:proofErr w:type="spellEnd"/>
+      <w:r>
+        <w:rPr>
+          <w:rFonts w:ascii="Roboto Medium" w:eastAsia="Times New Roman" w:hAnsi="Roboto Medium" w:cs="Times New Roman"/>
+          <w:sz w:val="21"/>
+          <w:szCs w:val="21"/>
+        </w:rPr>
+        <w:t xml:space="preserve"> that uses those words, if the conditions are met. </w:t>
+      </w:r>
+    </w:p>
     <w:p/>
+    <w:p>
+      <w:pPr>
+        <w:rPr>
+          <w:rFonts w:ascii="Roboto Medium" w:hAnsi="Roboto Medium"/>
+          <w:sz w:val="28"/>
+          <w:szCs w:val="28"/>
+        </w:rPr>
+      </w:pPr>
+      <w:r>
+        <w:rPr>
+          <w:rFonts w:ascii="Roboto Medium" w:hAnsi="Roboto Medium"/>
+          <w:sz w:val="28"/>
+          <w:szCs w:val="28"/>
+        </w:rPr>
+        <w:t>2D</w:t>
+      </w:r>
+      <w:r>
+        <w:rPr>
+          <w:rFonts w:ascii="Roboto Medium" w:hAnsi="Roboto Medium"/>
+          <w:sz w:val="28"/>
+          <w:szCs w:val="28"/>
+        </w:rPr>
+        <w:t xml:space="preserve"> Flash Game</w:t>
+      </w:r>
+    </w:p>
+    <w:p>
+      <w:pPr>
+        <w:rPr>
+          <w:rFonts w:ascii="Roboto Medium" w:hAnsi="Roboto Medium"/>
+          <w:sz w:val="21"/>
+          <w:szCs w:val="21"/>
+        </w:rPr>
+      </w:pPr>
+      <w:r>
+        <w:rPr>
+          <w:rFonts w:ascii="Roboto Medium" w:hAnsi="Roboto Medium"/>
+          <w:sz w:val="21"/>
+          <w:szCs w:val="21"/>
+        </w:rPr>
+        <w:t xml:space="preserve">This scene should have the </w:t>
+      </w:r>
+      <w:r>
+        <w:rPr>
+          <w:rFonts w:ascii="Roboto Medium" w:hAnsi="Roboto Medium"/>
+          <w:sz w:val="21"/>
+          <w:szCs w:val="21"/>
+        </w:rPr>
+        <w:t>Speech</w:t>
+      </w:r>
+      <w:r>
+        <w:rPr>
+          <w:rFonts w:ascii="Roboto Medium" w:hAnsi="Roboto Medium"/>
+          <w:sz w:val="21"/>
+          <w:szCs w:val="21"/>
+        </w:rPr>
+        <w:t xml:space="preserve"> Recognition portion of the game. </w:t>
+      </w:r>
+      <w:r>
+        <w:rPr>
+          <w:rFonts w:ascii="Roboto Medium" w:hAnsi="Roboto Medium"/>
+          <w:sz w:val="21"/>
+          <w:szCs w:val="21"/>
+        </w:rPr>
+        <w:t>It should function with iOS</w:t>
+      </w:r>
+      <w:r>
+        <w:rPr>
+          <w:rFonts w:ascii="Roboto Medium" w:hAnsi="Roboto Medium"/>
+          <w:sz w:val="21"/>
+          <w:szCs w:val="21"/>
+        </w:rPr>
+        <w:t xml:space="preserve">. The method that was implemented used a </w:t>
+      </w:r>
+      <w:proofErr w:type="spellStart"/>
+      <w:r>
+        <w:rPr>
+          <w:rFonts w:ascii="Roboto Medium" w:hAnsi="Roboto Medium"/>
+          <w:sz w:val="21"/>
+          <w:szCs w:val="21"/>
+        </w:rPr>
+        <w:t>Windows.Speech</w:t>
+      </w:r>
+      <w:proofErr w:type="spellEnd"/>
+      <w:r>
+        <w:rPr>
+          <w:rFonts w:ascii="Roboto Medium" w:hAnsi="Roboto Medium"/>
+          <w:sz w:val="21"/>
+          <w:szCs w:val="21"/>
+        </w:rPr>
+        <w:t xml:space="preserve"> class that cannot be used with iOS.</w:t>
+      </w:r>
+      <w:r>
+        <w:rPr>
+          <w:rFonts w:ascii="Roboto Medium" w:hAnsi="Roboto Medium"/>
+          <w:sz w:val="21"/>
+          <w:szCs w:val="21"/>
+        </w:rPr>
+        <w:t xml:space="preserve"> </w:t>
+      </w:r>
+      <w:r>
+        <w:rPr>
+          <w:rFonts w:ascii="Roboto Medium" w:hAnsi="Roboto Medium"/>
+          <w:sz w:val="21"/>
+          <w:szCs w:val="21"/>
+        </w:rPr>
+        <w:t xml:space="preserve">This scene utilizes the classes </w:t>
+      </w:r>
+      <w:r>
+        <w:rPr>
+          <w:rFonts w:ascii="Roboto Medium" w:hAnsi="Roboto Medium"/>
+          <w:sz w:val="21"/>
+          <w:szCs w:val="21"/>
+        </w:rPr>
+        <w:t xml:space="preserve">under the “Scripts” folder. </w:t>
+      </w:r>
+      <w:r>
+        <w:rPr>
+          <w:rFonts w:ascii="Roboto Medium" w:hAnsi="Roboto Medium"/>
+          <w:sz w:val="21"/>
+          <w:szCs w:val="21"/>
+        </w:rPr>
+        <w:t xml:space="preserve">Animations, vectors, and other functions are utilized. </w:t>
+      </w:r>
+    </w:p>
+    <w:p>
+      <w:pPr>
+        <w:rPr>
+          <w:rFonts w:ascii="Roboto Medium" w:hAnsi="Roboto Medium"/>
+          <w:sz w:val="21"/>
+          <w:szCs w:val="21"/>
+        </w:rPr>
+      </w:pPr>
+    </w:p>
     <w:sectPr>
       <w:pgSz w:w="12240" w:h="15840"/>
       <w:pgMar w:top="1440" w:right="1440" w:bottom="1440" w:left="1440" w:header="720" w:footer="720" w:gutter="0"/>
@@ -463,6 +972,18 @@
     <w:semiHidden/>
     <w:unhideWhenUsed/>
   </w:style>
+  <w:style w:type="character" w:styleId="Hyperlink">
+    <w:name w:val="Hyperlink"/>
+    <w:basedOn w:val="DefaultParagraphFont"/>
+    <w:uiPriority w:val="99"/>
+    <w:semiHidden/>
+    <w:unhideWhenUsed/>
+    <w:rsid w:val="00D1371F"/>
+    <w:rPr>
+      <w:color w:val="0000FF"/>
+      <w:u w:val="single"/>
+    </w:rPr>
+  </w:style>
 </w:styles>
 </file>
 

</xml_diff>